<commit_message>
General-feat: owasp top 10 updated info, ACL
</commit_message>
<xml_diff>
--- a/OWASP-TOP-10.docx
+++ b/OWASP-TOP-10.docx
@@ -2677,7 +2677,21 @@
           <w:sz w:val="28"/>
           <w:szCs w:val="28"/>
         </w:rPr>
-        <w:t>system (za potrebe koriscenja docker-a smo koristili windows 10)</w:t>
+        <w:t>s</w:t>
+      </w:r>
+      <w:r>
+        <w:rPr>
+          <w:sz w:val="28"/>
+          <w:szCs w:val="28"/>
+        </w:rPr>
+        <w:t>i</w:t>
+      </w:r>
+      <w:r>
+        <w:rPr>
+          <w:sz w:val="28"/>
+          <w:szCs w:val="28"/>
+        </w:rPr>
+        <w:t>stem (za potrebe koriscenja docker-a smo koristili windows 10)</w:t>
       </w:r>
       <w:r>
         <w:rPr>
@@ -2735,7 +2749,35 @@
           <w:sz w:val="28"/>
           <w:szCs w:val="28"/>
         </w:rPr>
-        <w:t xml:space="preserve">U aplikaciji ne postoje default-no napravljeni korisnici, te smo izbegli mogucnost napada na osetljive podatke korisnika iz fajla. </w:t>
+        <w:t xml:space="preserve">U </w:t>
+      </w:r>
+      <w:r>
+        <w:rPr>
+          <w:sz w:val="28"/>
+          <w:szCs w:val="28"/>
+        </w:rPr>
+        <w:t xml:space="preserve">Nistagram </w:t>
+      </w:r>
+      <w:r>
+        <w:rPr>
+          <w:sz w:val="28"/>
+          <w:szCs w:val="28"/>
+        </w:rPr>
+        <w:t>aplikaciji ne postoje default-no napravljeni korisnici</w:t>
+      </w:r>
+      <w:r>
+        <w:rPr>
+          <w:sz w:val="28"/>
+          <w:szCs w:val="28"/>
+        </w:rPr>
+        <w:t>, a u PKI sistemu smo konfiguracione fajlove zastitili uz pomoc Access Control List-e (ACL)</w:t>
+      </w:r>
+      <w:r>
+        <w:rPr>
+          <w:sz w:val="28"/>
+          <w:szCs w:val="28"/>
+        </w:rPr>
+        <w:t xml:space="preserve">, te smo izbegli mogucnost napada na osetljive podatke korisnika iz fajla. </w:t>
       </w:r>
       <w:r>
         <w:rPr>
@@ -2917,7 +2959,6 @@
             <w14:round/>
           </w14:textOutline>
         </w:rPr>
-        <w:lastRenderedPageBreak/>
         <w:t>A7 Cross-Site Scripting (XSS)</w:t>
       </w:r>
     </w:p>
@@ -3351,7 +3392,6 @@
             <w14:round/>
           </w14:textOutline>
         </w:rPr>
-        <w:lastRenderedPageBreak/>
         <w:t>A8 Insecure Deserialization</w:t>
       </w:r>
     </w:p>
@@ -3663,7 +3703,6 @@
             <w14:round/>
           </w14:textOutline>
         </w:rPr>
-        <w:lastRenderedPageBreak/>
         <w:t>A9 Using Components with Known Vulnerabilities</w:t>
       </w:r>
     </w:p>

</xml_diff>